<commit_message>
Project Description Document - Architectural diagram added.
</commit_message>
<xml_diff>
--- a/docs/Project Description Document v1.0.docx
+++ b/docs/Project Description Document v1.0.docx
@@ -71,26 +71,23 @@
           <w:sz w:val="48"/>
           <w:szCs w:val="48"/>
         </w:rPr>
-        <w:t>&lt;IntegrationCase&gt;</w:t>
-      </w:r>
-    </w:p>
-    <w:p>
-      <w:pPr>
-        <w:pStyle w:val="Normal"/>
-        <w:jc w:val="center"/>
+        <w:t>&lt;</w:t>
+      </w:r>
+      <w:r>
         <w:rPr>
           <w:rFonts w:ascii="Trebuchet MS" w:hAnsi="Trebuchet MS"/>
           <w:sz w:val="48"/>
           <w:szCs w:val="48"/>
         </w:rPr>
-      </w:pPr>
+        <w:t>OrderIntegration</w:t>
+      </w:r>
       <w:r>
         <w:rPr>
           <w:rFonts w:ascii="Trebuchet MS" w:hAnsi="Trebuchet MS"/>
           <w:sz w:val="48"/>
           <w:szCs w:val="48"/>
         </w:rPr>
-        <w:t>PROJE TANIM DOKÜMANI</w:t>
+        <w:t>&gt;</w:t>
       </w:r>
     </w:p>
     <w:p>
@@ -109,6 +106,7 @@
           <w:sz w:val="48"/>
           <w:szCs w:val="48"/>
         </w:rPr>
+        <w:t>PROJE TANIM DOKÜMANI</w:t>
       </w:r>
     </w:p>
     <w:p>
@@ -171,143 +169,161 @@
         <w:jc w:val="center"/>
         <w:rPr>
           <w:rFonts w:ascii="Trebuchet MS" w:hAnsi="Trebuchet MS"/>
-          <w:sz w:val="36"/>
-          <w:szCs w:val="36"/>
-        </w:rPr>
-      </w:pPr>
-      <w:r>
+          <w:sz w:val="48"/>
+          <w:szCs w:val="48"/>
+        </w:rPr>
+      </w:pPr>
+      <w:r>
+        <w:rPr>
+          <w:rFonts w:ascii="Trebuchet MS" w:hAnsi="Trebuchet MS"/>
+          <w:sz w:val="48"/>
+          <w:szCs w:val="48"/>
+        </w:rPr>
+      </w:r>
+    </w:p>
+    <w:p>
+      <w:pPr>
+        <w:pStyle w:val="Normal"/>
+        <w:jc w:val="center"/>
         <w:rPr>
           <w:rFonts w:ascii="Trebuchet MS" w:hAnsi="Trebuchet MS"/>
           <w:sz w:val="36"/>
           <w:szCs w:val="36"/>
         </w:rPr>
-        <w:t>&lt;Mehmet Özberk Esentürk&gt;</w:t>
-      </w:r>
-    </w:p>
-    <w:p>
-      <w:pPr>
-        <w:pStyle w:val="Normal"/>
-        <w:jc w:val="center"/>
+      </w:pPr>
+      <w:r>
         <w:rPr>
           <w:rFonts w:ascii="Trebuchet MS" w:hAnsi="Trebuchet MS"/>
           <w:sz w:val="36"/>
           <w:szCs w:val="36"/>
         </w:rPr>
-      </w:pPr>
-      <w:r>
+        <w:t>&lt;Mehmet Özberk Esentürk&gt;</w:t>
+      </w:r>
+    </w:p>
+    <w:p>
+      <w:pPr>
+        <w:pStyle w:val="Normal"/>
+        <w:jc w:val="center"/>
         <w:rPr>
           <w:rFonts w:ascii="Trebuchet MS" w:hAnsi="Trebuchet MS"/>
           <w:sz w:val="36"/>
           <w:szCs w:val="36"/>
         </w:rPr>
-      </w:r>
-    </w:p>
-    <w:p>
-      <w:pPr>
-        <w:pStyle w:val="Normal"/>
-        <w:jc w:val="center"/>
+      </w:pPr>
+      <w:r>
         <w:rPr>
           <w:rFonts w:ascii="Trebuchet MS" w:hAnsi="Trebuchet MS"/>
           <w:sz w:val="36"/>
           <w:szCs w:val="36"/>
         </w:rPr>
-      </w:pPr>
-      <w:r>
+      </w:r>
+    </w:p>
+    <w:p>
+      <w:pPr>
+        <w:pStyle w:val="Normal"/>
+        <w:jc w:val="center"/>
         <w:rPr>
           <w:rFonts w:ascii="Trebuchet MS" w:hAnsi="Trebuchet MS"/>
           <w:sz w:val="36"/>
           <w:szCs w:val="36"/>
         </w:rPr>
-      </w:r>
-    </w:p>
-    <w:p>
-      <w:pPr>
-        <w:pStyle w:val="Normal"/>
-        <w:jc w:val="center"/>
+      </w:pPr>
+      <w:r>
         <w:rPr>
           <w:rFonts w:ascii="Trebuchet MS" w:hAnsi="Trebuchet MS"/>
           <w:sz w:val="36"/>
           <w:szCs w:val="36"/>
         </w:rPr>
-      </w:pPr>
-      <w:r>
+      </w:r>
+    </w:p>
+    <w:p>
+      <w:pPr>
+        <w:pStyle w:val="Normal"/>
+        <w:jc w:val="center"/>
         <w:rPr>
           <w:rFonts w:ascii="Trebuchet MS" w:hAnsi="Trebuchet MS"/>
           <w:sz w:val="36"/>
           <w:szCs w:val="36"/>
         </w:rPr>
-      </w:r>
-    </w:p>
-    <w:p>
-      <w:pPr>
-        <w:pStyle w:val="Normal"/>
-        <w:jc w:val="center"/>
+      </w:pPr>
+      <w:r>
         <w:rPr>
           <w:rFonts w:ascii="Trebuchet MS" w:hAnsi="Trebuchet MS"/>
           <w:sz w:val="36"/>
           <w:szCs w:val="36"/>
         </w:rPr>
-      </w:pPr>
-      <w:r>
+      </w:r>
+    </w:p>
+    <w:p>
+      <w:pPr>
+        <w:pStyle w:val="Normal"/>
+        <w:jc w:val="center"/>
         <w:rPr>
           <w:rFonts w:ascii="Trebuchet MS" w:hAnsi="Trebuchet MS"/>
           <w:sz w:val="36"/>
           <w:szCs w:val="36"/>
         </w:rPr>
-      </w:r>
-    </w:p>
-    <w:p>
-      <w:pPr>
-        <w:pStyle w:val="Normal"/>
-        <w:jc w:val="center"/>
+      </w:pPr>
+      <w:r>
         <w:rPr>
           <w:rFonts w:ascii="Trebuchet MS" w:hAnsi="Trebuchet MS"/>
           <w:sz w:val="36"/>
           <w:szCs w:val="36"/>
         </w:rPr>
-      </w:pPr>
-      <w:r>
+      </w:r>
+    </w:p>
+    <w:p>
+      <w:pPr>
+        <w:pStyle w:val="Normal"/>
+        <w:jc w:val="center"/>
         <w:rPr>
           <w:rFonts w:ascii="Trebuchet MS" w:hAnsi="Trebuchet MS"/>
           <w:sz w:val="36"/>
           <w:szCs w:val="36"/>
         </w:rPr>
-      </w:r>
-    </w:p>
-    <w:p>
-      <w:pPr>
-        <w:pStyle w:val="Normal"/>
-        <w:jc w:val="center"/>
+      </w:pPr>
+      <w:r>
         <w:rPr>
           <w:rFonts w:ascii="Trebuchet MS" w:hAnsi="Trebuchet MS"/>
           <w:sz w:val="36"/>
           <w:szCs w:val="36"/>
         </w:rPr>
-      </w:pPr>
-      <w:r>
+      </w:r>
+    </w:p>
+    <w:p>
+      <w:pPr>
+        <w:pStyle w:val="Normal"/>
+        <w:jc w:val="center"/>
         <w:rPr>
           <w:rFonts w:ascii="Trebuchet MS" w:hAnsi="Trebuchet MS"/>
           <w:sz w:val="36"/>
           <w:szCs w:val="36"/>
         </w:rPr>
-      </w:r>
-    </w:p>
-    <w:p>
-      <w:pPr>
-        <w:pStyle w:val="Normal"/>
-        <w:jc w:val="center"/>
+      </w:pPr>
+      <w:r>
         <w:rPr>
           <w:rFonts w:ascii="Trebuchet MS" w:hAnsi="Trebuchet MS"/>
           <w:sz w:val="36"/>
           <w:szCs w:val="36"/>
         </w:rPr>
-      </w:pPr>
-      <w:r>
+      </w:r>
+    </w:p>
+    <w:p>
+      <w:pPr>
+        <w:pStyle w:val="Normal"/>
+        <w:jc w:val="center"/>
         <w:rPr>
           <w:rFonts w:ascii="Trebuchet MS" w:hAnsi="Trebuchet MS"/>
           <w:sz w:val="36"/>
           <w:szCs w:val="36"/>
         </w:rPr>
+      </w:pPr>
+      <w:r>
+        <w:rPr>
+          <w:rFonts w:ascii="Trebuchet MS" w:hAnsi="Trebuchet MS"/>
+          <w:sz w:val="36"/>
+          <w:szCs w:val="36"/>
+        </w:rPr>
       </w:r>
     </w:p>
     <w:p>
@@ -339,7 +355,11 @@
         </w:rPr>
       </w:pPr>
       <w:r>
-        <w:rPr/>
+        <w:rPr>
+          <w:rFonts w:ascii="Trebuchet MS" w:hAnsi="Trebuchet MS"/>
+          <w:sz w:val="28"/>
+          <w:szCs w:val="28"/>
+        </w:rPr>
       </w:r>
       <w:r>
         <w:br w:type="page"/>
@@ -446,7 +466,7 @@
       </w:pPr>
       <w:r>
         <w:rPr>
-          <w:rStyle w:val="KuvvetliVurgu"/>
+          <w:rStyle w:val="Strong"/>
         </w:rPr>
         <w:t>SOAP Servisi Entegrasyonu:</w:t>
       </w:r>
@@ -476,7 +496,7 @@
       </w:pPr>
       <w:r>
         <w:rPr>
-          <w:rStyle w:val="KuvvetliVurgu"/>
+          <w:rStyle w:val="Strong"/>
         </w:rPr>
         <w:t>Veritabanı Yönetimi:</w:t>
       </w:r>
@@ -506,7 +526,7 @@
       </w:pPr>
       <w:r>
         <w:rPr>
-          <w:rStyle w:val="KuvvetliVurgu"/>
+          <w:rStyle w:val="Strong"/>
         </w:rPr>
         <w:t>RESTful API Entegrasyonu:</w:t>
       </w:r>
@@ -535,7 +555,7 @@
       </w:pPr>
       <w:r>
         <w:rPr>
-          <w:rStyle w:val="KuvvetliVurgu"/>
+          <w:rStyle w:val="Strong"/>
         </w:rPr>
         <w:t>Otomasyon:</w:t>
       </w:r>
@@ -565,7 +585,7 @@
       </w:pPr>
       <w:r>
         <w:rPr>
-          <w:rStyle w:val="KuvvetliVurgu"/>
+          <w:rStyle w:val="Strong"/>
         </w:rPr>
         <w:t>Frontend Geliştirme:</w:t>
       </w:r>
@@ -601,11 +621,25 @@
     <w:p>
       <w:pPr>
         <w:pStyle w:val="Normal"/>
-        <w:spacing w:before="240" w:after="160"/>
-        <w:rPr>
-          <w:i/>
-          <w:i/>
-          <w:iCs/>
+        <w:rPr>
+          <w:rFonts w:ascii="Trebuchet MS" w:hAnsi="Trebuchet MS"/>
+          <w:color w:val="auto"/>
+          <w:sz w:val="24"/>
+          <w:szCs w:val="24"/>
+        </w:rPr>
+      </w:pPr>
+      <w:r>
+        <w:rPr/>
+      </w:r>
+    </w:p>
+    <w:p>
+      <w:pPr>
+        <w:pStyle w:val="Normal"/>
+        <w:rPr>
+          <w:rFonts w:ascii="Trebuchet MS" w:hAnsi="Trebuchet MS"/>
+          <w:color w:val="auto"/>
+          <w:sz w:val="24"/>
+          <w:szCs w:val="24"/>
         </w:rPr>
       </w:pPr>
       <w:r>
@@ -614,10 +648,10 @@
           <wp:anchor behindDoc="0" distT="0" distB="0" distL="0" distR="0" simplePos="0" locked="0" layoutInCell="0" allowOverlap="1" relativeHeight="2">
             <wp:simplePos x="0" y="0"/>
             <wp:positionH relativeFrom="column">
-              <wp:posOffset>0</wp:posOffset>
+              <wp:posOffset>57150</wp:posOffset>
             </wp:positionH>
             <wp:positionV relativeFrom="paragraph">
-              <wp:posOffset>219075</wp:posOffset>
+              <wp:posOffset>27305</wp:posOffset>
             </wp:positionV>
             <wp:extent cx="5760720" cy="2865755"/>
             <wp:effectExtent l="0" t="0" r="0" b="0"/>
@@ -660,10 +694,110 @@
     <w:p>
       <w:pPr>
         <w:pStyle w:val="Normal"/>
+        <w:rPr>
+          <w:rFonts w:ascii="Trebuchet MS" w:hAnsi="Trebuchet MS"/>
+          <w:color w:val="auto"/>
+          <w:sz w:val="24"/>
+          <w:szCs w:val="24"/>
+        </w:rPr>
+      </w:pPr>
+      <w:r>
         <w:rPr/>
-      </w:pPr>
-      <w:r>
+      </w:r>
+    </w:p>
+    <w:p>
+      <w:pPr>
+        <w:pStyle w:val="Balk1"/>
+        <w:numPr>
+          <w:ilvl w:val="0"/>
+          <w:numId w:val="2"/>
+        </w:numPr>
+        <w:rPr>
+          <w:rFonts w:ascii="Trebuchet MS" w:hAnsi="Trebuchet MS"/>
+          <w:color w:val="auto"/>
+          <w:sz w:val="24"/>
+          <w:szCs w:val="24"/>
+        </w:rPr>
+      </w:pPr>
+      <w:r>
+        <w:rPr>
+          <w:rFonts w:ascii="Trebuchet MS" w:hAnsi="Trebuchet MS"/>
+          <w:color w:val="auto"/>
+          <w:sz w:val="24"/>
+          <w:szCs w:val="24"/>
+        </w:rPr>
+        <w:t>Mimari Diyagram</w:t>
+      </w:r>
+    </w:p>
+    <w:p>
+      <w:pPr>
+        <w:pStyle w:val="Normal"/>
+        <w:spacing w:before="240" w:after="160"/>
+        <w:rPr>
+          <w:i/>
+          <w:i/>
+          <w:iCs/>
+        </w:rPr>
+      </w:pPr>
+      <w:r>
+        <w:rPr>
+          <w:i/>
+          <w:iCs/>
+        </w:rPr>
+      </w:r>
+    </w:p>
+    <w:p>
+      <w:pPr>
+        <w:pStyle w:val="Normal"/>
         <w:rPr/>
+      </w:pPr>
+      <w:r>
+        <w:rPr/>
+        <w:drawing>
+          <wp:anchor behindDoc="0" distT="0" distB="0" distL="0" distR="0" simplePos="0" locked="0" layoutInCell="0" allowOverlap="1" relativeHeight="4">
+            <wp:simplePos x="0" y="0"/>
+            <wp:positionH relativeFrom="column">
+              <wp:align>center</wp:align>
+            </wp:positionH>
+            <wp:positionV relativeFrom="paragraph">
+              <wp:posOffset>635</wp:posOffset>
+            </wp:positionV>
+            <wp:extent cx="6331585" cy="3149600"/>
+            <wp:effectExtent l="0" t="0" r="0" b="0"/>
+            <wp:wrapSquare wrapText="largest"/>
+            <wp:docPr id="2" name="Görüntü3" descr=""/>
+            <wp:cNvGraphicFramePr>
+              <a:graphicFrameLocks xmlns:a="http://schemas.openxmlformats.org/drawingml/2006/main" noChangeAspect="1"/>
+            </wp:cNvGraphicFramePr>
+            <a:graphic xmlns:a="http://schemas.openxmlformats.org/drawingml/2006/main">
+              <a:graphicData uri="http://schemas.openxmlformats.org/drawingml/2006/picture">
+                <pic:pic xmlns:pic="http://schemas.openxmlformats.org/drawingml/2006/picture">
+                  <pic:nvPicPr>
+                    <pic:cNvPr id="2" name="Görüntü3" descr=""/>
+                    <pic:cNvPicPr>
+                      <a:picLocks noChangeAspect="1" noChangeArrowheads="1"/>
+                    </pic:cNvPicPr>
+                  </pic:nvPicPr>
+                  <pic:blipFill>
+                    <a:blip r:embed="rId3"/>
+                    <a:stretch>
+                      <a:fillRect/>
+                    </a:stretch>
+                  </pic:blipFill>
+                  <pic:spPr bwMode="auto">
+                    <a:xfrm>
+                      <a:off x="0" y="0"/>
+                      <a:ext cx="6331585" cy="3149600"/>
+                    </a:xfrm>
+                    <a:prstGeom prst="rect">
+                      <a:avLst/>
+                    </a:prstGeom>
+                  </pic:spPr>
+                </pic:pic>
+              </a:graphicData>
+            </a:graphic>
+          </wp:anchor>
+        </w:drawing>
       </w:r>
     </w:p>
     <w:p>
@@ -712,7 +846,7 @@
       </w:pPr>
       <w:r>
         <w:rPr>
-          <w:rStyle w:val="KuvvetliVurgu"/>
+          <w:rStyle w:val="Strong"/>
           <w:rFonts w:cs="Calibri Light" w:ascii="Trebuchet MS" w:hAnsi="Trebuchet MS" w:cstheme="majorHAnsi"/>
           <w:color w:val="auto"/>
           <w:sz w:val="24"/>
@@ -825,7 +959,7 @@
       </w:pPr>
       <w:r>
         <w:rPr>
-          <w:rStyle w:val="KuvvetliVurgu"/>
+          <w:rStyle w:val="Strong"/>
         </w:rPr>
         <w:t>Sipariş Durumu Güncelleme:</w:t>
       </w:r>
@@ -904,7 +1038,7 @@
       </w:pPr>
       <w:r>
         <w:rPr>
-          <w:rStyle w:val="KuvvetliVurgu"/>
+          <w:rStyle w:val="Strong"/>
         </w:rPr>
         <w:t>Teslimat Bilgisi Gönderme:</w:t>
       </w:r>
@@ -983,7 +1117,7 @@
       </w:pPr>
       <w:r>
         <w:rPr>
-          <w:rStyle w:val="KuvvetliVurgu"/>
+          <w:rStyle w:val="Strong"/>
         </w:rPr>
         <w:t>Veri Doğrulama:</w:t>
       </w:r>
@@ -1056,7 +1190,12 @@
         </w:rPr>
       </w:pPr>
       <w:r>
-        <w:rPr/>
+        <w:rPr>
+          <w:rFonts w:cs="Calibri Light" w:cstheme="majorHAnsi" w:ascii="Trebuchet MS" w:hAnsi="Trebuchet MS"/>
+          <w:color w:val="auto"/>
+          <w:sz w:val="24"/>
+          <w:szCs w:val="24"/>
+        </w:rPr>
       </w:r>
     </w:p>
     <w:p>
@@ -1101,7 +1240,7 @@
       </w:pPr>
       <w:r>
         <w:rPr>
-          <w:rStyle w:val="KuvvetliVurgu"/>
+          <w:rStyle w:val="Strong"/>
           <w:rFonts w:ascii="Calibri" w:hAnsi="Calibri"/>
           <w:i/>
           <w:iCs/>
@@ -1156,15 +1295,7 @@
       </w:pPr>
       <w:r>
         <w:rPr/>
-        <w:t xml:space="preserve">Arka planda çalışan uygulamanın </w:t>
-      </w:r>
-      <w:r>
-        <w:rPr/>
-        <w:t xml:space="preserve">belirlenen </w:t>
-      </w:r>
-      <w:r>
-        <w:rPr/>
-        <w:t xml:space="preserve">periyotlarda sorunsuz çalışması. </w:t>
+        <w:t xml:space="preserve">Arka planda çalışan uygulamanın belirlenen periyotlarda sorunsuz çalışması. </w:t>
       </w:r>
     </w:p>
     <w:p>
@@ -1187,7 +1318,7 @@
       </w:pPr>
       <w:r>
         <w:rPr>
-          <w:rStyle w:val="KuvvetliVurgu"/>
+          <w:rStyle w:val="Strong"/>
         </w:rPr>
         <w:t>Güvenlik:</w:t>
       </w:r>
@@ -1263,7 +1394,7 @@
       </w:pPr>
       <w:r>
         <w:rPr>
-          <w:rStyle w:val="KuvvetliVurgu"/>
+          <w:rStyle w:val="Strong"/>
         </w:rPr>
         <w:t>Hata Yönetimi:</w:t>
       </w:r>
@@ -1339,7 +1470,7 @@
       </w:pPr>
       <w:r>
         <w:rPr>
-          <w:rStyle w:val="KuvvetliVurgu"/>
+          <w:rStyle w:val="Strong"/>
         </w:rPr>
         <w:t>Kullanılabilirlik:</w:t>
       </w:r>
@@ -1415,7 +1546,7 @@
       </w:pPr>
       <w:r>
         <w:rPr>
-          <w:rStyle w:val="KuvvetliVurgu"/>
+          <w:rStyle w:val="Strong"/>
         </w:rPr>
         <w:t>Bakım Kolaylığı:</w:t>
       </w:r>
@@ -1491,7 +1622,6 @@
       </w:pPr>
       <w:r>
         <w:rPr>
-          <w:rFonts w:ascii="Calibri" w:hAnsi="Calibri"/>
           <w:sz w:val="22"/>
           <w:szCs w:val="22"/>
         </w:rPr>
@@ -1499,7 +1629,6 @@
       </w:r>
       <w:r>
         <w:rPr>
-          <w:rFonts w:ascii="Calibri" w:hAnsi="Calibri"/>
           <w:b/>
           <w:bCs/>
           <w:sz w:val="22"/>
@@ -1528,33 +1657,13 @@
       </w:pPr>
       <w:r>
         <w:rPr>
-          <w:rStyle w:val="KuvvetliVurgu"/>
-        </w:rPr>
-        <w:t xml:space="preserve">.NET </w:t>
-      </w:r>
-      <w:r>
-        <w:rPr>
-          <w:rStyle w:val="KuvvetliVurgu"/>
-        </w:rPr>
-        <w:t>Sürümleri</w:t>
-      </w:r>
-      <w:r>
-        <w:rPr>
-          <w:rStyle w:val="KuvvetliVurgu"/>
-        </w:rPr>
-        <w:t>:</w:t>
+          <w:rStyle w:val="Strong"/>
+        </w:rPr>
+        <w:t>.NET Sürümleri:</w:t>
       </w:r>
       <w:r>
         <w:rPr/>
-        <w:t xml:space="preserve"> 3.1+ </w:t>
-      </w:r>
-      <w:r>
-        <w:rPr/>
-        <w:t>ve üzeri versiyonların</w:t>
-      </w:r>
-      <w:r>
-        <w:rPr/>
-        <w:t xml:space="preserve"> kullanılması. </w:t>
+        <w:t xml:space="preserve"> 3.1+ ve üzeri versiyonların kullanılması. </w:t>
       </w:r>
     </w:p>
     <w:p>
@@ -1578,13 +1687,47 @@
       </w:pPr>
       <w:r>
         <w:rPr>
-          <w:rStyle w:val="KuvvetliVurgu"/>
+          <w:rStyle w:val="Strong"/>
         </w:rPr>
         <w:t>Programlama Dili:</w:t>
       </w:r>
       <w:r>
         <w:rPr/>
         <w:t xml:space="preserve"> C# </w:t>
+      </w:r>
+    </w:p>
+    <w:p>
+      <w:pPr>
+        <w:pStyle w:val="MetinGvdesi"/>
+        <w:numPr>
+          <w:ilvl w:val="0"/>
+          <w:numId w:val="20"/>
+        </w:numPr>
+        <w:tabs>
+          <w:tab w:val="clear" w:pos="708"/>
+          <w:tab w:val="left" w:pos="0" w:leader="none"/>
+        </w:tabs>
+        <w:spacing w:before="0" w:after="0"/>
+        <w:ind w:left="720" w:hanging="283"/>
+        <w:rPr>
+          <w:b/>
+          <w:b/>
+          <w:bCs/>
+        </w:rPr>
+      </w:pPr>
+      <w:r>
+        <w:rPr>
+          <w:b/>
+          <w:bCs/>
+        </w:rPr>
+        <w:t xml:space="preserve">ORM Araçları: </w:t>
+      </w:r>
+      <w:r>
+        <w:rPr>
+          <w:b w:val="false"/>
+          <w:bCs w:val="false"/>
+        </w:rPr>
+        <w:t>Entity Framework Core</w:t>
       </w:r>
     </w:p>
     <w:p>
@@ -1608,21 +1751,13 @@
       </w:pPr>
       <w:r>
         <w:rPr>
-          <w:rStyle w:val="KuvvetliVurgu"/>
+          <w:rStyle w:val="Strong"/>
         </w:rPr>
         <w:t>Veritabanı:</w:t>
       </w:r>
       <w:r>
         <w:rPr/>
-        <w:t xml:space="preserve"> </w:t>
-      </w:r>
-      <w:r>
-        <w:rPr/>
-        <w:t>MSSQL</w:t>
-      </w:r>
-      <w:r>
-        <w:rPr/>
-        <w:t xml:space="preserve">. </w:t>
+        <w:t xml:space="preserve"> MSSQL</w:t>
       </w:r>
     </w:p>
     <w:p>
@@ -1645,7 +1780,7 @@
       </w:pPr>
       <w:r>
         <w:rPr>
-          <w:rStyle w:val="KuvvetliVurgu"/>
+          <w:rStyle w:val="Strong"/>
         </w:rPr>
         <w:t>Web Sunucusu:</w:t>
       </w:r>
@@ -1712,7 +1847,10 @@
         </w:rPr>
       </w:pPr>
       <w:r>
-        <w:rPr/>
+        <w:rPr>
+          <w:i/>
+          <w:iCs/>
+        </w:rPr>
       </w:r>
     </w:p>
     <w:p>
@@ -1828,11 +1966,7 @@
       </w:r>
       <w:r>
         <w:rPr/>
-        <w:t xml:space="preserve"> </w:t>
-      </w:r>
-      <w:r>
-        <w:rPr/>
-        <w:t>3 Gün</w:t>
+        <w:t xml:space="preserve"> 3 Gün</w:t>
       </w:r>
     </w:p>
     <w:p>
@@ -1852,7 +1986,6 @@
         <w:rPr/>
       </w:pPr>
       <w:r>
-        <w:rPr/>
         <w:drawing>
           <wp:anchor behindDoc="0" distT="0" distB="0" distL="0" distR="0" simplePos="0" locked="0" layoutInCell="0" allowOverlap="1" relativeHeight="3">
             <wp:simplePos x="0" y="0"/>
@@ -1865,7 +1998,7 @@
             <wp:extent cx="5582285" cy="1781175"/>
             <wp:effectExtent l="0" t="0" r="0" b="0"/>
             <wp:wrapSquare wrapText="largest"/>
-            <wp:docPr id="2" name="Görüntü2" descr=""/>
+            <wp:docPr id="3" name="Görüntü2" descr=""/>
             <wp:cNvGraphicFramePr>
               <a:graphicFrameLocks xmlns:a="http://schemas.openxmlformats.org/drawingml/2006/main" noChangeAspect="1"/>
             </wp:cNvGraphicFramePr>
@@ -1873,13 +2006,13 @@
               <a:graphicData uri="http://schemas.openxmlformats.org/drawingml/2006/picture">
                 <pic:pic xmlns:pic="http://schemas.openxmlformats.org/drawingml/2006/picture">
                   <pic:nvPicPr>
-                    <pic:cNvPr id="2" name="Görüntü2" descr=""/>
+                    <pic:cNvPr id="3" name="Görüntü2" descr=""/>
                     <pic:cNvPicPr>
                       <a:picLocks noChangeAspect="1" noChangeArrowheads="1"/>
                     </pic:cNvPicPr>
                   </pic:nvPicPr>
                   <pic:blipFill>
-                    <a:blip r:embed="rId3"/>
+                    <a:blip r:embed="rId4"/>
                     <a:stretch>
                       <a:fillRect/>
                     </a:stretch>
@@ -1932,6 +2065,7 @@
         </w:tabs>
         <w:ind w:left="0" w:hanging="0"/>
       </w:pPr>
+      <w:rPr/>
     </w:lvl>
     <w:lvl w:ilvl="1">
       <w:start w:val="1"/>
@@ -1945,10 +2079,10 @@
         </w:tabs>
         <w:ind w:left="0" w:hanging="0"/>
       </w:pPr>
+      <w:rPr/>
     </w:lvl>
     <w:lvl w:ilvl="2">
       <w:start w:val="1"/>
-      <w:pStyle w:val="Balk3"/>
       <w:numFmt w:val="none"/>
       <w:suff w:val="nothing"/>
       <w:lvlText w:val=""/>
@@ -1959,10 +2093,10 @@
         </w:tabs>
         <w:ind w:left="0" w:hanging="0"/>
       </w:pPr>
+      <w:rPr/>
     </w:lvl>
     <w:lvl w:ilvl="3">
       <w:start w:val="1"/>
-      <w:pStyle w:val="Balk4"/>
       <w:numFmt w:val="none"/>
       <w:suff w:val="nothing"/>
       <w:lvlText w:val=""/>
@@ -1973,10 +2107,10 @@
         </w:tabs>
         <w:ind w:left="0" w:hanging="0"/>
       </w:pPr>
+      <w:rPr/>
     </w:lvl>
     <w:lvl w:ilvl="4">
       <w:start w:val="1"/>
-      <w:pStyle w:val="Balk5"/>
       <w:numFmt w:val="none"/>
       <w:suff w:val="nothing"/>
       <w:lvlText w:val=""/>
@@ -1987,6 +2121,7 @@
         </w:tabs>
         <w:ind w:left="0" w:hanging="0"/>
       </w:pPr>
+      <w:rPr/>
     </w:lvl>
     <w:lvl w:ilvl="5">
       <w:start w:val="1"/>
@@ -2000,6 +2135,7 @@
         </w:tabs>
         <w:ind w:left="0" w:hanging="0"/>
       </w:pPr>
+      <w:rPr/>
     </w:lvl>
     <w:lvl w:ilvl="6">
       <w:start w:val="1"/>
@@ -2013,6 +2149,7 @@
         </w:tabs>
         <w:ind w:left="0" w:hanging="0"/>
       </w:pPr>
+      <w:rPr/>
     </w:lvl>
     <w:lvl w:ilvl="7">
       <w:start w:val="1"/>
@@ -2026,6 +2163,7 @@
         </w:tabs>
         <w:ind w:left="0" w:hanging="0"/>
       </w:pPr>
+      <w:rPr/>
     </w:lvl>
     <w:lvl w:ilvl="8">
       <w:start w:val="1"/>
@@ -2039,6 +2177,7 @@
         </w:tabs>
         <w:ind w:left="0" w:hanging="0"/>
       </w:pPr>
+      <w:rPr/>
     </w:lvl>
   </w:abstractNum>
   <w:abstractNum w:abstractNumId="2">
@@ -2464,6 +2603,7 @@
         </w:tabs>
         <w:ind w:left="1080" w:hanging="360"/>
       </w:pPr>
+      <w:rPr/>
     </w:lvl>
     <w:lvl w:ilvl="2">
       <w:start w:val="1"/>
@@ -2476,6 +2616,7 @@
         </w:tabs>
         <w:ind w:left="1440" w:hanging="360"/>
       </w:pPr>
+      <w:rPr/>
     </w:lvl>
     <w:lvl w:ilvl="3">
       <w:start w:val="1"/>
@@ -2488,6 +2629,7 @@
         </w:tabs>
         <w:ind w:left="1800" w:hanging="360"/>
       </w:pPr>
+      <w:rPr/>
     </w:lvl>
     <w:lvl w:ilvl="4">
       <w:start w:val="1"/>
@@ -2500,6 +2642,7 @@
         </w:tabs>
         <w:ind w:left="2160" w:hanging="360"/>
       </w:pPr>
+      <w:rPr/>
     </w:lvl>
     <w:lvl w:ilvl="5">
       <w:start w:val="1"/>
@@ -2512,6 +2655,7 @@
         </w:tabs>
         <w:ind w:left="2520" w:hanging="360"/>
       </w:pPr>
+      <w:rPr/>
     </w:lvl>
     <w:lvl w:ilvl="6">
       <w:start w:val="1"/>
@@ -2524,6 +2668,7 @@
         </w:tabs>
         <w:ind w:left="2880" w:hanging="360"/>
       </w:pPr>
+      <w:rPr/>
     </w:lvl>
     <w:lvl w:ilvl="7">
       <w:start w:val="1"/>
@@ -2536,6 +2681,7 @@
         </w:tabs>
         <w:ind w:left="3240" w:hanging="360"/>
       </w:pPr>
+      <w:rPr/>
     </w:lvl>
     <w:lvl w:ilvl="8">
       <w:start w:val="1"/>
@@ -2548,6 +2694,7 @@
         </w:tabs>
         <w:ind w:left="3600" w:hanging="360"/>
       </w:pPr>
+      <w:rPr/>
     </w:lvl>
   </w:abstractNum>
   <w:abstractNum w:abstractNumId="6">
@@ -2714,6 +2861,7 @@
         </w:tabs>
         <w:ind w:left="1080" w:hanging="360"/>
       </w:pPr>
+      <w:rPr/>
     </w:lvl>
     <w:lvl w:ilvl="2">
       <w:start w:val="1"/>
@@ -2726,6 +2874,7 @@
         </w:tabs>
         <w:ind w:left="1440" w:hanging="360"/>
       </w:pPr>
+      <w:rPr/>
     </w:lvl>
     <w:lvl w:ilvl="3">
       <w:start w:val="1"/>
@@ -2738,6 +2887,7 @@
         </w:tabs>
         <w:ind w:left="1800" w:hanging="360"/>
       </w:pPr>
+      <w:rPr/>
     </w:lvl>
     <w:lvl w:ilvl="4">
       <w:start w:val="1"/>
@@ -2750,6 +2900,7 @@
         </w:tabs>
         <w:ind w:left="2160" w:hanging="360"/>
       </w:pPr>
+      <w:rPr/>
     </w:lvl>
     <w:lvl w:ilvl="5">
       <w:start w:val="1"/>
@@ -2762,6 +2913,7 @@
         </w:tabs>
         <w:ind w:left="2520" w:hanging="360"/>
       </w:pPr>
+      <w:rPr/>
     </w:lvl>
     <w:lvl w:ilvl="6">
       <w:start w:val="1"/>
@@ -2774,6 +2926,7 @@
         </w:tabs>
         <w:ind w:left="2880" w:hanging="360"/>
       </w:pPr>
+      <w:rPr/>
     </w:lvl>
     <w:lvl w:ilvl="7">
       <w:start w:val="1"/>
@@ -2786,6 +2939,7 @@
         </w:tabs>
         <w:ind w:left="3240" w:hanging="360"/>
       </w:pPr>
+      <w:rPr/>
     </w:lvl>
     <w:lvl w:ilvl="8">
       <w:start w:val="1"/>
@@ -2798,6 +2952,7 @@
         </w:tabs>
         <w:ind w:left="3600" w:hanging="360"/>
       </w:pPr>
+      <w:rPr/>
     </w:lvl>
   </w:abstractNum>
   <w:abstractNum w:abstractNumId="8">
@@ -2964,6 +3119,7 @@
         </w:tabs>
         <w:ind w:left="1080" w:hanging="360"/>
       </w:pPr>
+      <w:rPr/>
     </w:lvl>
     <w:lvl w:ilvl="2">
       <w:start w:val="1"/>
@@ -2976,6 +3132,7 @@
         </w:tabs>
         <w:ind w:left="1440" w:hanging="360"/>
       </w:pPr>
+      <w:rPr/>
     </w:lvl>
     <w:lvl w:ilvl="3">
       <w:start w:val="1"/>
@@ -2988,6 +3145,7 @@
         </w:tabs>
         <w:ind w:left="1800" w:hanging="360"/>
       </w:pPr>
+      <w:rPr/>
     </w:lvl>
     <w:lvl w:ilvl="4">
       <w:start w:val="1"/>
@@ -3000,6 +3158,7 @@
         </w:tabs>
         <w:ind w:left="2160" w:hanging="360"/>
       </w:pPr>
+      <w:rPr/>
     </w:lvl>
     <w:lvl w:ilvl="5">
       <w:start w:val="1"/>
@@ -3012,6 +3171,7 @@
         </w:tabs>
         <w:ind w:left="2520" w:hanging="360"/>
       </w:pPr>
+      <w:rPr/>
     </w:lvl>
     <w:lvl w:ilvl="6">
       <w:start w:val="1"/>
@@ -3024,6 +3184,7 @@
         </w:tabs>
         <w:ind w:left="2880" w:hanging="360"/>
       </w:pPr>
+      <w:rPr/>
     </w:lvl>
     <w:lvl w:ilvl="7">
       <w:start w:val="1"/>
@@ -3036,6 +3197,7 @@
         </w:tabs>
         <w:ind w:left="3240" w:hanging="360"/>
       </w:pPr>
+      <w:rPr/>
     </w:lvl>
     <w:lvl w:ilvl="8">
       <w:start w:val="1"/>
@@ -3048,6 +3210,7 @@
         </w:tabs>
         <w:ind w:left="3600" w:hanging="360"/>
       </w:pPr>
+      <w:rPr/>
     </w:lvl>
   </w:abstractNum>
   <w:abstractNum w:abstractNumId="10">
@@ -3488,6 +3651,7 @@
         </w:tabs>
         <w:ind w:left="1080" w:hanging="360"/>
       </w:pPr>
+      <w:rPr/>
     </w:lvl>
     <w:lvl w:ilvl="2">
       <w:start w:val="1"/>
@@ -3500,6 +3664,7 @@
         </w:tabs>
         <w:ind w:left="1440" w:hanging="360"/>
       </w:pPr>
+      <w:rPr/>
     </w:lvl>
     <w:lvl w:ilvl="3">
       <w:start w:val="1"/>
@@ -3512,6 +3677,7 @@
         </w:tabs>
         <w:ind w:left="1800" w:hanging="360"/>
       </w:pPr>
+      <w:rPr/>
     </w:lvl>
     <w:lvl w:ilvl="4">
       <w:start w:val="1"/>
@@ -3524,6 +3690,7 @@
         </w:tabs>
         <w:ind w:left="2160" w:hanging="360"/>
       </w:pPr>
+      <w:rPr/>
     </w:lvl>
     <w:lvl w:ilvl="5">
       <w:start w:val="1"/>
@@ -3536,6 +3703,7 @@
         </w:tabs>
         <w:ind w:left="2520" w:hanging="360"/>
       </w:pPr>
+      <w:rPr/>
     </w:lvl>
     <w:lvl w:ilvl="6">
       <w:start w:val="1"/>
@@ -3548,6 +3716,7 @@
         </w:tabs>
         <w:ind w:left="2880" w:hanging="360"/>
       </w:pPr>
+      <w:rPr/>
     </w:lvl>
     <w:lvl w:ilvl="7">
       <w:start w:val="1"/>
@@ -3560,6 +3729,7 @@
         </w:tabs>
         <w:ind w:left="3240" w:hanging="360"/>
       </w:pPr>
+      <w:rPr/>
     </w:lvl>
     <w:lvl w:ilvl="8">
       <w:start w:val="1"/>
@@ -3572,6 +3742,7 @@
         </w:tabs>
         <w:ind w:left="3600" w:hanging="360"/>
       </w:pPr>
+      <w:rPr/>
     </w:lvl>
   </w:abstractNum>
   <w:abstractNum w:abstractNumId="14">
@@ -3738,6 +3909,7 @@
         </w:tabs>
         <w:ind w:left="1080" w:hanging="360"/>
       </w:pPr>
+      <w:rPr/>
     </w:lvl>
     <w:lvl w:ilvl="2">
       <w:start w:val="1"/>
@@ -3750,6 +3922,7 @@
         </w:tabs>
         <w:ind w:left="1440" w:hanging="360"/>
       </w:pPr>
+      <w:rPr/>
     </w:lvl>
     <w:lvl w:ilvl="3">
       <w:start w:val="1"/>
@@ -3762,6 +3935,7 @@
         </w:tabs>
         <w:ind w:left="1800" w:hanging="360"/>
       </w:pPr>
+      <w:rPr/>
     </w:lvl>
     <w:lvl w:ilvl="4">
       <w:start w:val="1"/>
@@ -3774,6 +3948,7 @@
         </w:tabs>
         <w:ind w:left="2160" w:hanging="360"/>
       </w:pPr>
+      <w:rPr/>
     </w:lvl>
     <w:lvl w:ilvl="5">
       <w:start w:val="1"/>
@@ -3786,6 +3961,7 @@
         </w:tabs>
         <w:ind w:left="2520" w:hanging="360"/>
       </w:pPr>
+      <w:rPr/>
     </w:lvl>
     <w:lvl w:ilvl="6">
       <w:start w:val="1"/>
@@ -3798,6 +3974,7 @@
         </w:tabs>
         <w:ind w:left="2880" w:hanging="360"/>
       </w:pPr>
+      <w:rPr/>
     </w:lvl>
     <w:lvl w:ilvl="7">
       <w:start w:val="1"/>
@@ -3810,6 +3987,7 @@
         </w:tabs>
         <w:ind w:left="3240" w:hanging="360"/>
       </w:pPr>
+      <w:rPr/>
     </w:lvl>
     <w:lvl w:ilvl="8">
       <w:start w:val="1"/>
@@ -3822,6 +4000,7 @@
         </w:tabs>
         <w:ind w:left="3600" w:hanging="360"/>
       </w:pPr>
+      <w:rPr/>
     </w:lvl>
   </w:abstractNum>
   <w:abstractNum w:abstractNumId="16">
@@ -3988,6 +4167,7 @@
         </w:tabs>
         <w:ind w:left="1080" w:hanging="360"/>
       </w:pPr>
+      <w:rPr/>
     </w:lvl>
     <w:lvl w:ilvl="2">
       <w:start w:val="1"/>
@@ -4000,6 +4180,7 @@
         </w:tabs>
         <w:ind w:left="1440" w:hanging="360"/>
       </w:pPr>
+      <w:rPr/>
     </w:lvl>
     <w:lvl w:ilvl="3">
       <w:start w:val="1"/>
@@ -4012,6 +4193,7 @@
         </w:tabs>
         <w:ind w:left="1800" w:hanging="360"/>
       </w:pPr>
+      <w:rPr/>
     </w:lvl>
     <w:lvl w:ilvl="4">
       <w:start w:val="1"/>
@@ -4024,6 +4206,7 @@
         </w:tabs>
         <w:ind w:left="2160" w:hanging="360"/>
       </w:pPr>
+      <w:rPr/>
     </w:lvl>
     <w:lvl w:ilvl="5">
       <w:start w:val="1"/>
@@ -4036,6 +4219,7 @@
         </w:tabs>
         <w:ind w:left="2520" w:hanging="360"/>
       </w:pPr>
+      <w:rPr/>
     </w:lvl>
     <w:lvl w:ilvl="6">
       <w:start w:val="1"/>
@@ -4048,6 +4232,7 @@
         </w:tabs>
         <w:ind w:left="2880" w:hanging="360"/>
       </w:pPr>
+      <w:rPr/>
     </w:lvl>
     <w:lvl w:ilvl="7">
       <w:start w:val="1"/>
@@ -4060,6 +4245,7 @@
         </w:tabs>
         <w:ind w:left="3240" w:hanging="360"/>
       </w:pPr>
+      <w:rPr/>
     </w:lvl>
     <w:lvl w:ilvl="8">
       <w:start w:val="1"/>
@@ -4072,6 +4258,7 @@
         </w:tabs>
         <w:ind w:left="3600" w:hanging="360"/>
       </w:pPr>
+      <w:rPr/>
     </w:lvl>
   </w:abstractNum>
   <w:abstractNum w:abstractNumId="18">
@@ -4375,6 +4562,7 @@
         </w:tabs>
         <w:ind w:left="1080" w:hanging="360"/>
       </w:pPr>
+      <w:rPr/>
     </w:lvl>
     <w:lvl w:ilvl="2">
       <w:start w:val="1"/>
@@ -4387,6 +4575,7 @@
         </w:tabs>
         <w:ind w:left="1440" w:hanging="360"/>
       </w:pPr>
+      <w:rPr/>
     </w:lvl>
     <w:lvl w:ilvl="3">
       <w:start w:val="1"/>
@@ -4399,6 +4588,7 @@
         </w:tabs>
         <w:ind w:left="1800" w:hanging="360"/>
       </w:pPr>
+      <w:rPr/>
     </w:lvl>
     <w:lvl w:ilvl="4">
       <w:start w:val="1"/>
@@ -4411,6 +4601,7 @@
         </w:tabs>
         <w:ind w:left="2160" w:hanging="360"/>
       </w:pPr>
+      <w:rPr/>
     </w:lvl>
     <w:lvl w:ilvl="5">
       <w:start w:val="1"/>
@@ -4423,6 +4614,7 @@
         </w:tabs>
         <w:ind w:left="2520" w:hanging="360"/>
       </w:pPr>
+      <w:rPr/>
     </w:lvl>
     <w:lvl w:ilvl="6">
       <w:start w:val="1"/>
@@ -4435,6 +4627,7 @@
         </w:tabs>
         <w:ind w:left="2880" w:hanging="360"/>
       </w:pPr>
+      <w:rPr/>
     </w:lvl>
     <w:lvl w:ilvl="7">
       <w:start w:val="1"/>
@@ -4447,6 +4640,7 @@
         </w:tabs>
         <w:ind w:left="3240" w:hanging="360"/>
       </w:pPr>
+      <w:rPr/>
     </w:lvl>
     <w:lvl w:ilvl="8">
       <w:start w:val="1"/>
@@ -4459,6 +4653,7 @@
         </w:tabs>
         <w:ind w:left="3600" w:hanging="360"/>
       </w:pPr>
+      <w:rPr/>
     </w:lvl>
   </w:abstractNum>
   <w:abstractNum w:abstractNumId="21">
@@ -4488,6 +4683,7 @@
         </w:tabs>
         <w:ind w:left="1080" w:hanging="360"/>
       </w:pPr>
+      <w:rPr/>
     </w:lvl>
     <w:lvl w:ilvl="2">
       <w:start w:val="1"/>
@@ -4500,6 +4696,7 @@
         </w:tabs>
         <w:ind w:left="1440" w:hanging="360"/>
       </w:pPr>
+      <w:rPr/>
     </w:lvl>
     <w:lvl w:ilvl="3">
       <w:start w:val="1"/>
@@ -4512,6 +4709,7 @@
         </w:tabs>
         <w:ind w:left="1800" w:hanging="360"/>
       </w:pPr>
+      <w:rPr/>
     </w:lvl>
     <w:lvl w:ilvl="4">
       <w:start w:val="1"/>
@@ -4524,6 +4722,7 @@
         </w:tabs>
         <w:ind w:left="2160" w:hanging="360"/>
       </w:pPr>
+      <w:rPr/>
     </w:lvl>
     <w:lvl w:ilvl="5">
       <w:start w:val="1"/>
@@ -4536,6 +4735,7 @@
         </w:tabs>
         <w:ind w:left="2520" w:hanging="360"/>
       </w:pPr>
+      <w:rPr/>
     </w:lvl>
     <w:lvl w:ilvl="6">
       <w:start w:val="1"/>
@@ -4548,6 +4748,7 @@
         </w:tabs>
         <w:ind w:left="2880" w:hanging="360"/>
       </w:pPr>
+      <w:rPr/>
     </w:lvl>
     <w:lvl w:ilvl="7">
       <w:start w:val="1"/>
@@ -4560,6 +4761,7 @@
         </w:tabs>
         <w:ind w:left="3240" w:hanging="360"/>
       </w:pPr>
+      <w:rPr/>
     </w:lvl>
     <w:lvl w:ilvl="8">
       <w:start w:val="1"/>
@@ -4572,6 +4774,7 @@
         </w:tabs>
         <w:ind w:left="3600" w:hanging="360"/>
       </w:pPr>
+      <w:rPr/>
     </w:lvl>
   </w:abstractNum>
   <w:abstractNum w:abstractNumId="22">
@@ -4601,6 +4804,7 @@
         </w:tabs>
         <w:ind w:left="1080" w:hanging="360"/>
       </w:pPr>
+      <w:rPr/>
     </w:lvl>
     <w:lvl w:ilvl="2">
       <w:start w:val="1"/>
@@ -4613,6 +4817,7 @@
         </w:tabs>
         <w:ind w:left="1440" w:hanging="360"/>
       </w:pPr>
+      <w:rPr/>
     </w:lvl>
     <w:lvl w:ilvl="3">
       <w:start w:val="1"/>
@@ -4625,6 +4830,7 @@
         </w:tabs>
         <w:ind w:left="1800" w:hanging="360"/>
       </w:pPr>
+      <w:rPr/>
     </w:lvl>
     <w:lvl w:ilvl="4">
       <w:start w:val="1"/>
@@ -4637,6 +4843,7 @@
         </w:tabs>
         <w:ind w:left="2160" w:hanging="360"/>
       </w:pPr>
+      <w:rPr/>
     </w:lvl>
     <w:lvl w:ilvl="5">
       <w:start w:val="1"/>
@@ -4649,6 +4856,7 @@
         </w:tabs>
         <w:ind w:left="2520" w:hanging="360"/>
       </w:pPr>
+      <w:rPr/>
     </w:lvl>
     <w:lvl w:ilvl="6">
       <w:start w:val="1"/>
@@ -4661,6 +4869,7 @@
         </w:tabs>
         <w:ind w:left="2880" w:hanging="360"/>
       </w:pPr>
+      <w:rPr/>
     </w:lvl>
     <w:lvl w:ilvl="7">
       <w:start w:val="1"/>
@@ -4673,6 +4882,7 @@
         </w:tabs>
         <w:ind w:left="3240" w:hanging="360"/>
       </w:pPr>
+      <w:rPr/>
     </w:lvl>
     <w:lvl w:ilvl="8">
       <w:start w:val="1"/>
@@ -4684,6 +4894,126 @@
           <w:tab w:val="num" w:pos="3600"/>
         </w:tabs>
         <w:ind w:left="3600" w:hanging="360"/>
+      </w:pPr>
+      <w:rPr/>
+    </w:lvl>
+  </w:abstractNum>
+  <w:abstractNum w:abstractNumId="23">
+    <w:lvl w:ilvl="0">
+      <w:start w:val="1"/>
+      <w:numFmt w:val="none"/>
+      <w:suff w:val="nothing"/>
+      <w:lvlText w:val=""/>
+      <w:lvlJc w:val="left"/>
+      <w:pPr>
+        <w:tabs>
+          <w:tab w:val="num" w:pos="0"/>
+        </w:tabs>
+        <w:ind w:left="0" w:hanging="0"/>
+      </w:pPr>
+    </w:lvl>
+    <w:lvl w:ilvl="1">
+      <w:start w:val="1"/>
+      <w:numFmt w:val="none"/>
+      <w:suff w:val="nothing"/>
+      <w:lvlText w:val=""/>
+      <w:lvlJc w:val="left"/>
+      <w:pPr>
+        <w:tabs>
+          <w:tab w:val="num" w:pos="0"/>
+        </w:tabs>
+        <w:ind w:left="0" w:hanging="0"/>
+      </w:pPr>
+    </w:lvl>
+    <w:lvl w:ilvl="2">
+      <w:start w:val="1"/>
+      <w:numFmt w:val="none"/>
+      <w:suff w:val="nothing"/>
+      <w:lvlText w:val=""/>
+      <w:lvlJc w:val="left"/>
+      <w:pPr>
+        <w:tabs>
+          <w:tab w:val="num" w:pos="0"/>
+        </w:tabs>
+        <w:ind w:left="0" w:hanging="0"/>
+      </w:pPr>
+    </w:lvl>
+    <w:lvl w:ilvl="3">
+      <w:start w:val="1"/>
+      <w:numFmt w:val="none"/>
+      <w:suff w:val="nothing"/>
+      <w:lvlText w:val=""/>
+      <w:lvlJc w:val="left"/>
+      <w:pPr>
+        <w:tabs>
+          <w:tab w:val="num" w:pos="0"/>
+        </w:tabs>
+        <w:ind w:left="0" w:hanging="0"/>
+      </w:pPr>
+    </w:lvl>
+    <w:lvl w:ilvl="4">
+      <w:start w:val="1"/>
+      <w:numFmt w:val="none"/>
+      <w:suff w:val="nothing"/>
+      <w:lvlText w:val=""/>
+      <w:lvlJc w:val="left"/>
+      <w:pPr>
+        <w:tabs>
+          <w:tab w:val="num" w:pos="0"/>
+        </w:tabs>
+        <w:ind w:left="0" w:hanging="0"/>
+      </w:pPr>
+    </w:lvl>
+    <w:lvl w:ilvl="5">
+      <w:start w:val="1"/>
+      <w:numFmt w:val="none"/>
+      <w:suff w:val="nothing"/>
+      <w:lvlText w:val=""/>
+      <w:lvlJc w:val="left"/>
+      <w:pPr>
+        <w:tabs>
+          <w:tab w:val="num" w:pos="0"/>
+        </w:tabs>
+        <w:ind w:left="0" w:hanging="0"/>
+      </w:pPr>
+    </w:lvl>
+    <w:lvl w:ilvl="6">
+      <w:start w:val="1"/>
+      <w:numFmt w:val="none"/>
+      <w:suff w:val="nothing"/>
+      <w:lvlText w:val=""/>
+      <w:lvlJc w:val="left"/>
+      <w:pPr>
+        <w:tabs>
+          <w:tab w:val="num" w:pos="0"/>
+        </w:tabs>
+        <w:ind w:left="0" w:hanging="0"/>
+      </w:pPr>
+    </w:lvl>
+    <w:lvl w:ilvl="7">
+      <w:start w:val="1"/>
+      <w:numFmt w:val="none"/>
+      <w:suff w:val="nothing"/>
+      <w:lvlText w:val=""/>
+      <w:lvlJc w:val="left"/>
+      <w:pPr>
+        <w:tabs>
+          <w:tab w:val="num" w:pos="0"/>
+        </w:tabs>
+        <w:ind w:left="0" w:hanging="0"/>
+      </w:pPr>
+    </w:lvl>
+    <w:lvl w:ilvl="8">
+      <w:start w:val="1"/>
+      <w:numFmt w:val="none"/>
+      <w:suff w:val="nothing"/>
+      <w:lvlText w:val=""/>
+      <w:lvlJc w:val="left"/>
+      <w:pPr>
+        <w:tabs>
+          <w:tab w:val="num" w:pos="0"/>
+        </w:tabs>
+        <w:ind w:left="0" w:hanging="0"/>
       </w:pPr>
     </w:lvl>
   </w:abstractNum>
@@ -4752,6 +5082,9 @@
   </w:num>
   <w:num w:numId="22">
     <w:abstractNumId w:val="22"/>
+  </w:num>
+  <w:num w:numId="23">
+    <w:abstractNumId w:val="23"/>
   </w:num>
 </w:numbering>
 </file>
@@ -5367,7 +5700,7 @@
       <w:rFonts w:ascii="OpenSymbol" w:hAnsi="OpenSymbol" w:eastAsia="OpenSymbol" w:cs="OpenSymbol"/>
     </w:rPr>
   </w:style>
-  <w:style w:type="character" w:styleId="KuvvetliVurgu">
+  <w:style w:type="character" w:styleId="Strong">
     <w:name w:val="Strong"/>
     <w:qFormat/>
     <w:rPr>

</xml_diff>